<commit_message>
simple program to get familiar with basic file functions in c added
</commit_message>
<xml_diff>
--- a/Lab 01/CO327.docx
+++ b/Lab 01/CO327.docx
@@ -5,7 +5,7 @@
     <w:p>
       <w:pPr>
         <w:pStyle w:val="Title"/>
-        <w:jc w:val="center"/>
+        <w:jc w:val="both"/>
       </w:pPr>
       <w:r>
         <w:t>CO327 – Lab 01</w:t>
@@ -14,6 +14,7 @@
     <w:p>
       <w:pPr>
         <w:pStyle w:val="Heading1"/>
+        <w:jc w:val="both"/>
       </w:pPr>
       <w:r>
         <w:t>E/19/166</w:t>
@@ -23,7 +24,11 @@
         <w:t>Jayathunga W.W.K.</w:t>
       </w:r>
     </w:p>
-    <w:p/>
+    <w:p>
+      <w:pPr>
+        <w:jc w:val="both"/>
+      </w:pPr>
+    </w:p>
     <w:p>
       <w:pPr>
         <w:pStyle w:val="ListParagraph"/>
@@ -31,6 +36,7 @@
           <w:ilvl w:val="0"/>
           <w:numId w:val="1"/>
         </w:numPr>
+        <w:jc w:val="both"/>
         <w:rPr>
           <w:b/>
           <w:bCs/>
@@ -55,6 +61,7 @@
           <w:ilvl w:val="0"/>
           <w:numId w:val="2"/>
         </w:numPr>
+        <w:jc w:val="both"/>
         <w:rPr>
           <w:b/>
           <w:bCs/>
@@ -79,6 +86,7 @@
           <w:ilvl w:val="0"/>
           <w:numId w:val="4"/>
         </w:numPr>
+        <w:jc w:val="both"/>
         <w:rPr>
           <w:b/>
           <w:bCs/>
@@ -99,6 +107,7 @@
     <w:p>
       <w:pPr>
         <w:ind w:left="1080" w:firstLine="360"/>
+        <w:jc w:val="both"/>
         <w:rPr>
           <w:sz w:val="24"/>
           <w:szCs w:val="24"/>
@@ -111,9 +120,9 @@
           <w:szCs w:val="24"/>
         </w:rPr>
         <w:drawing>
-          <wp:inline distT="0" distB="0" distL="0" distR="0" wp14:anchorId="70003673" wp14:editId="2A7B59A2">
-            <wp:extent cx="5676558" cy="1889760"/>
-            <wp:effectExtent l="0" t="0" r="635" b="0"/>
+          <wp:inline distT="0" distB="0" distL="0" distR="0" wp14:anchorId="70003673" wp14:editId="2ABD8023">
+            <wp:extent cx="4120080" cy="1371600"/>
+            <wp:effectExtent l="0" t="0" r="0" b="0"/>
             <wp:docPr id="1752363770" name="Picture 1"/>
             <wp:cNvGraphicFramePr>
               <a:graphicFrameLocks xmlns:a="http://schemas.openxmlformats.org/drawingml/2006/main" noChangeAspect="1"/>
@@ -126,7 +135,7 @@
                     <pic:cNvPicPr/>
                   </pic:nvPicPr>
                   <pic:blipFill>
-                    <a:blip r:embed="rId5"/>
+                    <a:blip r:embed="rId7"/>
                     <a:stretch>
                       <a:fillRect/>
                     </a:stretch>
@@ -134,7 +143,7 @@
                   <pic:spPr>
                     <a:xfrm>
                       <a:off x="0" y="0"/>
-                      <a:ext cx="5712324" cy="1901667"/>
+                      <a:ext cx="4176837" cy="1390495"/>
                     </a:xfrm>
                     <a:prstGeom prst="rect">
                       <a:avLst/>
@@ -150,6 +159,7 @@
     <w:p>
       <w:pPr>
         <w:ind w:left="720" w:firstLine="720"/>
+        <w:jc w:val="both"/>
         <w:rPr>
           <w:sz w:val="24"/>
           <w:szCs w:val="24"/>
@@ -172,6 +182,7 @@
           <w:ilvl w:val="0"/>
           <w:numId w:val="6"/>
         </w:numPr>
+        <w:jc w:val="both"/>
         <w:rPr>
           <w:sz w:val="24"/>
           <w:szCs w:val="24"/>
@@ -188,6 +199,7 @@
     <w:p>
       <w:pPr>
         <w:ind w:left="1080" w:firstLine="360"/>
+        <w:jc w:val="both"/>
         <w:rPr>
           <w:sz w:val="24"/>
           <w:szCs w:val="24"/>
@@ -200,9 +212,9 @@
           <w:szCs w:val="24"/>
         </w:rPr>
         <w:drawing>
-          <wp:inline distT="0" distB="0" distL="0" distR="0" wp14:anchorId="4F28F250" wp14:editId="724F4EE1">
-            <wp:extent cx="5684520" cy="2563500"/>
-            <wp:effectExtent l="0" t="0" r="0" b="8255"/>
+          <wp:inline distT="0" distB="0" distL="0" distR="0" wp14:anchorId="4F28F250" wp14:editId="7498A98E">
+            <wp:extent cx="4168140" cy="1879671"/>
+            <wp:effectExtent l="0" t="0" r="0" b="0"/>
             <wp:docPr id="1350963515" name="Picture 1"/>
             <wp:cNvGraphicFramePr>
               <a:graphicFrameLocks xmlns:a="http://schemas.openxmlformats.org/drawingml/2006/main" noChangeAspect="1"/>
@@ -215,7 +227,7 @@
                     <pic:cNvPicPr/>
                   </pic:nvPicPr>
                   <pic:blipFill>
-                    <a:blip r:embed="rId6"/>
+                    <a:blip r:embed="rId8"/>
                     <a:stretch>
                       <a:fillRect/>
                     </a:stretch>
@@ -223,7 +235,7 @@
                   <pic:spPr>
                     <a:xfrm>
                       <a:off x="0" y="0"/>
-                      <a:ext cx="5690835" cy="2566348"/>
+                      <a:ext cx="4201674" cy="1894794"/>
                     </a:xfrm>
                     <a:prstGeom prst="rect">
                       <a:avLst/>
@@ -243,6 +255,7 @@
           <w:ilvl w:val="0"/>
           <w:numId w:val="1"/>
         </w:numPr>
+        <w:jc w:val="both"/>
         <w:rPr>
           <w:sz w:val="24"/>
           <w:szCs w:val="24"/>
@@ -285,6 +298,7 @@
           <w:ilvl w:val="0"/>
           <w:numId w:val="7"/>
         </w:numPr>
+        <w:jc w:val="both"/>
         <w:rPr>
           <w:sz w:val="24"/>
           <w:szCs w:val="24"/>
@@ -305,6 +319,7 @@
           <w:ilvl w:val="0"/>
           <w:numId w:val="7"/>
         </w:numPr>
+        <w:jc w:val="both"/>
         <w:rPr>
           <w:sz w:val="24"/>
           <w:szCs w:val="24"/>
@@ -325,38 +340,40 @@
           <w:ilvl w:val="0"/>
           <w:numId w:val="7"/>
         </w:numPr>
-        <w:rPr>
-          <w:sz w:val="24"/>
-          <w:szCs w:val="24"/>
-        </w:rPr>
-      </w:pPr>
-      <w:r>
-        <w:rPr>
+        <w:jc w:val="both"/>
+        <w:rPr>
+          <w:sz w:val="24"/>
+          <w:szCs w:val="24"/>
+        </w:rPr>
+      </w:pPr>
+      <w:r>
+        <w:rPr>
+          <w:sz w:val="24"/>
+          <w:szCs w:val="24"/>
+        </w:rPr>
+        <w:t>This shows the processes for all users on the system, not just those of the current user.</w:t>
+      </w:r>
+    </w:p>
+    <w:p>
+      <w:pPr>
+        <w:ind w:left="1440"/>
+        <w:jc w:val="both"/>
+        <w:rPr>
+          <w:sz w:val="24"/>
+          <w:szCs w:val="24"/>
+        </w:rPr>
+      </w:pPr>
+      <w:r>
+        <w:rPr>
+          <w:noProof/>
           <w:sz w:val="24"/>
           <w:szCs w:val="24"/>
         </w:rPr>
         <w:lastRenderedPageBreak/>
-        <w:t>This shows the processes for all users on the system, not just those of the current user.</w:t>
-      </w:r>
-    </w:p>
-    <w:p>
-      <w:pPr>
-        <w:ind w:left="1440"/>
-        <w:rPr>
-          <w:sz w:val="24"/>
-          <w:szCs w:val="24"/>
-        </w:rPr>
-      </w:pPr>
-      <w:r>
-        <w:rPr>
-          <w:noProof/>
-          <w:sz w:val="24"/>
-          <w:szCs w:val="24"/>
-        </w:rPr>
         <w:drawing>
-          <wp:inline distT="0" distB="0" distL="0" distR="0" wp14:anchorId="1DEA95A7" wp14:editId="4B7BFAB0">
-            <wp:extent cx="4286848" cy="1076475"/>
-            <wp:effectExtent l="0" t="0" r="0" b="9525"/>
+          <wp:inline distT="0" distB="0" distL="0" distR="0" wp14:anchorId="1DEA95A7" wp14:editId="3CDB1815">
+            <wp:extent cx="4130040" cy="1037099"/>
+            <wp:effectExtent l="0" t="0" r="0" b="0"/>
             <wp:docPr id="284735119" name="Picture 1"/>
             <wp:cNvGraphicFramePr>
               <a:graphicFrameLocks xmlns:a="http://schemas.openxmlformats.org/drawingml/2006/main" noChangeAspect="1"/>
@@ -369,7 +386,7 @@
                     <pic:cNvPicPr/>
                   </pic:nvPicPr>
                   <pic:blipFill>
-                    <a:blip r:embed="rId7"/>
+                    <a:blip r:embed="rId9"/>
                     <a:stretch>
                       <a:fillRect/>
                     </a:stretch>
@@ -377,7 +394,7 @@
                   <pic:spPr>
                     <a:xfrm>
                       <a:off x="0" y="0"/>
-                      <a:ext cx="4286848" cy="1076475"/>
+                      <a:ext cx="4140156" cy="1039639"/>
                     </a:xfrm>
                     <a:prstGeom prst="rect">
                       <a:avLst/>
@@ -393,6 +410,7 @@
     <w:p>
       <w:pPr>
         <w:ind w:left="1440"/>
+        <w:jc w:val="both"/>
         <w:rPr>
           <w:sz w:val="24"/>
           <w:szCs w:val="24"/>
@@ -451,6 +469,7 @@
           <w:ilvl w:val="0"/>
           <w:numId w:val="8"/>
         </w:numPr>
+        <w:jc w:val="both"/>
         <w:rPr>
           <w:sz w:val="24"/>
           <w:szCs w:val="24"/>
@@ -471,6 +490,7 @@
           <w:ilvl w:val="0"/>
           <w:numId w:val="8"/>
         </w:numPr>
+        <w:jc w:val="both"/>
         <w:rPr>
           <w:sz w:val="24"/>
           <w:szCs w:val="24"/>
@@ -503,6 +523,7 @@
     <w:p>
       <w:pPr>
         <w:ind w:left="1440"/>
+        <w:jc w:val="both"/>
         <w:rPr>
           <w:sz w:val="24"/>
           <w:szCs w:val="24"/>
@@ -515,9 +536,9 @@
           <w:szCs w:val="24"/>
         </w:rPr>
         <w:drawing>
-          <wp:inline distT="0" distB="0" distL="0" distR="0" wp14:anchorId="2CA02337" wp14:editId="45025F5F">
-            <wp:extent cx="5481130" cy="812800"/>
-            <wp:effectExtent l="0" t="0" r="5715" b="6350"/>
+          <wp:inline distT="0" distB="0" distL="0" distR="0" wp14:anchorId="2CA02337" wp14:editId="1B2E4F40">
+            <wp:extent cx="4198620" cy="622616"/>
+            <wp:effectExtent l="0" t="0" r="0" b="0"/>
             <wp:docPr id="1256687988" name="Picture 1"/>
             <wp:cNvGraphicFramePr>
               <a:graphicFrameLocks xmlns:a="http://schemas.openxmlformats.org/drawingml/2006/main" noChangeAspect="1"/>
@@ -530,7 +551,7 @@
                     <pic:cNvPicPr/>
                   </pic:nvPicPr>
                   <pic:blipFill>
-                    <a:blip r:embed="rId8"/>
+                    <a:blip r:embed="rId10"/>
                     <a:stretch>
                       <a:fillRect/>
                     </a:stretch>
@@ -538,7 +559,7 @@
                   <pic:spPr>
                     <a:xfrm>
                       <a:off x="0" y="0"/>
-                      <a:ext cx="5500610" cy="815689"/>
+                      <a:ext cx="4294386" cy="636817"/>
                     </a:xfrm>
                     <a:prstGeom prst="rect">
                       <a:avLst/>
@@ -554,6 +575,7 @@
     <w:p>
       <w:pPr>
         <w:ind w:left="1440"/>
+        <w:jc w:val="both"/>
         <w:rPr>
           <w:sz w:val="24"/>
           <w:szCs w:val="24"/>
@@ -596,6 +618,7 @@
           <w:ilvl w:val="0"/>
           <w:numId w:val="9"/>
         </w:numPr>
+        <w:jc w:val="both"/>
         <w:rPr>
           <w:sz w:val="24"/>
           <w:szCs w:val="24"/>
@@ -616,6 +639,7 @@
           <w:ilvl w:val="0"/>
           <w:numId w:val="9"/>
         </w:numPr>
+        <w:jc w:val="both"/>
         <w:rPr>
           <w:sz w:val="24"/>
           <w:szCs w:val="24"/>
@@ -632,6 +656,7 @@
     <w:p>
       <w:pPr>
         <w:ind w:left="1440"/>
+        <w:jc w:val="both"/>
         <w:rPr>
           <w:sz w:val="24"/>
           <w:szCs w:val="24"/>
@@ -644,9 +669,9 @@
           <w:szCs w:val="24"/>
         </w:rPr>
         <w:drawing>
-          <wp:inline distT="0" distB="0" distL="0" distR="0" wp14:anchorId="63780226" wp14:editId="6F99FEF7">
-            <wp:extent cx="5461000" cy="452166"/>
-            <wp:effectExtent l="0" t="0" r="6350" b="5080"/>
+          <wp:inline distT="0" distB="0" distL="0" distR="0" wp14:anchorId="63780226" wp14:editId="1CFF7139">
+            <wp:extent cx="4221480" cy="349534"/>
+            <wp:effectExtent l="0" t="0" r="0" b="0"/>
             <wp:docPr id="812629495" name="Picture 1"/>
             <wp:cNvGraphicFramePr>
               <a:graphicFrameLocks xmlns:a="http://schemas.openxmlformats.org/drawingml/2006/main" noChangeAspect="1"/>
@@ -659,7 +684,7 @@
                     <pic:cNvPicPr/>
                   </pic:nvPicPr>
                   <pic:blipFill>
-                    <a:blip r:embed="rId9"/>
+                    <a:blip r:embed="rId11"/>
                     <a:stretch>
                       <a:fillRect/>
                     </a:stretch>
@@ -667,7 +692,7 @@
                   <pic:spPr>
                     <a:xfrm>
                       <a:off x="0" y="0"/>
-                      <a:ext cx="5514992" cy="456636"/>
+                      <a:ext cx="4383703" cy="362966"/>
                     </a:xfrm>
                     <a:prstGeom prst="rect">
                       <a:avLst/>
@@ -687,6 +712,7 @@
           <w:ilvl w:val="0"/>
           <w:numId w:val="10"/>
         </w:numPr>
+        <w:jc w:val="both"/>
         <w:rPr>
           <w:sz w:val="24"/>
           <w:szCs w:val="24"/>
@@ -703,6 +729,7 @@
     <w:p>
       <w:pPr>
         <w:ind w:left="1440"/>
+        <w:jc w:val="both"/>
         <w:rPr>
           <w:sz w:val="24"/>
           <w:szCs w:val="24"/>
@@ -730,7 +757,7 @@
                     <pic:cNvPicPr/>
                   </pic:nvPicPr>
                   <pic:blipFill>
-                    <a:blip r:embed="rId10"/>
+                    <a:blip r:embed="rId12"/>
                     <a:stretch>
                       <a:fillRect/>
                     </a:stretch>
@@ -754,6 +781,7 @@
     <w:p>
       <w:pPr>
         <w:ind w:left="1440"/>
+        <w:jc w:val="both"/>
         <w:rPr>
           <w:sz w:val="24"/>
           <w:szCs w:val="24"/>
@@ -796,6 +824,7 @@
           <w:ilvl w:val="0"/>
           <w:numId w:val="10"/>
         </w:numPr>
+        <w:jc w:val="both"/>
         <w:rPr>
           <w:sz w:val="24"/>
           <w:szCs w:val="24"/>
@@ -816,6 +845,7 @@
           <w:ilvl w:val="0"/>
           <w:numId w:val="10"/>
         </w:numPr>
+        <w:jc w:val="both"/>
         <w:rPr>
           <w:sz w:val="24"/>
           <w:szCs w:val="24"/>
@@ -836,6 +866,7 @@
           <w:ilvl w:val="0"/>
           <w:numId w:val="10"/>
         </w:numPr>
+        <w:jc w:val="both"/>
         <w:rPr>
           <w:sz w:val="24"/>
           <w:szCs w:val="24"/>
@@ -852,6 +883,7 @@
     <w:p>
       <w:pPr>
         <w:ind w:left="1440"/>
+        <w:jc w:val="both"/>
         <w:rPr>
           <w:sz w:val="24"/>
           <w:szCs w:val="24"/>
@@ -864,8 +896,8 @@
           <w:szCs w:val="24"/>
         </w:rPr>
         <w:drawing>
-          <wp:inline distT="0" distB="0" distL="0" distR="0" wp14:anchorId="010DFA0C" wp14:editId="103E3D89">
-            <wp:extent cx="3715268" cy="895475"/>
+          <wp:inline distT="0" distB="0" distL="0" distR="0" wp14:anchorId="010DFA0C" wp14:editId="60974277">
+            <wp:extent cx="4331239" cy="1043940"/>
             <wp:effectExtent l="0" t="0" r="0" b="0"/>
             <wp:docPr id="200632674" name="Picture 1"/>
             <wp:cNvGraphicFramePr>
@@ -879,7 +911,7 @@
                     <pic:cNvPicPr/>
                   </pic:nvPicPr>
                   <pic:blipFill>
-                    <a:blip r:embed="rId11"/>
+                    <a:blip r:embed="rId13"/>
                     <a:stretch>
                       <a:fillRect/>
                     </a:stretch>
@@ -887,7 +919,7 @@
                   <pic:spPr>
                     <a:xfrm>
                       <a:off x="0" y="0"/>
-                      <a:ext cx="3715268" cy="895475"/>
+                      <a:ext cx="4338351" cy="1045654"/>
                     </a:xfrm>
                     <a:prstGeom prst="rect">
                       <a:avLst/>
@@ -903,6 +935,7 @@
     <w:p>
       <w:pPr>
         <w:ind w:left="1440"/>
+        <w:jc w:val="both"/>
         <w:rPr>
           <w:sz w:val="24"/>
           <w:szCs w:val="24"/>
@@ -925,6 +958,7 @@
           <w:ilvl w:val="0"/>
           <w:numId w:val="11"/>
         </w:numPr>
+        <w:jc w:val="both"/>
         <w:rPr>
           <w:sz w:val="24"/>
           <w:szCs w:val="24"/>
@@ -961,6 +995,7 @@
           <w:ilvl w:val="0"/>
           <w:numId w:val="11"/>
         </w:numPr>
+        <w:jc w:val="both"/>
         <w:rPr>
           <w:sz w:val="24"/>
           <w:szCs w:val="24"/>
@@ -1002,6 +1037,7 @@
     <w:p>
       <w:pPr>
         <w:ind w:left="1440"/>
+        <w:jc w:val="both"/>
         <w:rPr>
           <w:sz w:val="24"/>
           <w:szCs w:val="24"/>
@@ -1014,9 +1050,9 @@
           <w:szCs w:val="24"/>
         </w:rPr>
         <w:drawing>
-          <wp:inline distT="0" distB="0" distL="0" distR="0" wp14:anchorId="6320BB92" wp14:editId="79C8A89A">
-            <wp:extent cx="4934639" cy="466790"/>
-            <wp:effectExtent l="0" t="0" r="0" b="9525"/>
+          <wp:inline distT="0" distB="0" distL="0" distR="0" wp14:anchorId="6320BB92" wp14:editId="04B8B052">
+            <wp:extent cx="4297680" cy="406537"/>
+            <wp:effectExtent l="0" t="0" r="0" b="0"/>
             <wp:docPr id="1331956505" name="Picture 1"/>
             <wp:cNvGraphicFramePr>
               <a:graphicFrameLocks xmlns:a="http://schemas.openxmlformats.org/drawingml/2006/main" noChangeAspect="1"/>
@@ -1029,7 +1065,7 @@
                     <pic:cNvPicPr/>
                   </pic:nvPicPr>
                   <pic:blipFill>
-                    <a:blip r:embed="rId12"/>
+                    <a:blip r:embed="rId14"/>
                     <a:stretch>
                       <a:fillRect/>
                     </a:stretch>
@@ -1037,7 +1073,7 @@
                   <pic:spPr>
                     <a:xfrm>
                       <a:off x="0" y="0"/>
-                      <a:ext cx="4934639" cy="466790"/>
+                      <a:ext cx="4368903" cy="413274"/>
                     </a:xfrm>
                     <a:prstGeom prst="rect">
                       <a:avLst/>
@@ -1057,6 +1093,7 @@
           <w:ilvl w:val="1"/>
           <w:numId w:val="4"/>
         </w:numPr>
+        <w:jc w:val="both"/>
         <w:rPr>
           <w:b/>
           <w:bCs/>
@@ -1077,6 +1114,7 @@
     <w:p>
       <w:pPr>
         <w:ind w:left="1440"/>
+        <w:jc w:val="both"/>
         <w:rPr>
           <w:sz w:val="24"/>
           <w:szCs w:val="24"/>
@@ -1086,15 +1124,16 @@
     <w:p>
       <w:pPr>
         <w:ind w:left="1440"/>
+        <w:jc w:val="both"/>
       </w:pPr>
       <w:r>
         <w:rPr>
           <w:noProof/>
         </w:rPr>
         <w:drawing>
-          <wp:inline distT="0" distB="0" distL="0" distR="0" wp14:anchorId="523947EE" wp14:editId="048C34C3">
-            <wp:extent cx="4946942" cy="3284220"/>
-            <wp:effectExtent l="0" t="0" r="6350" b="0"/>
+          <wp:inline distT="0" distB="0" distL="0" distR="0" wp14:anchorId="523947EE" wp14:editId="387E6837">
+            <wp:extent cx="4305300" cy="2858241"/>
+            <wp:effectExtent l="0" t="0" r="0" b="0"/>
             <wp:docPr id="1049221741" name="Picture 1"/>
             <wp:cNvGraphicFramePr>
               <a:graphicFrameLocks xmlns:a="http://schemas.openxmlformats.org/drawingml/2006/main" noChangeAspect="1"/>
@@ -1107,7 +1146,7 @@
                     <pic:cNvPicPr/>
                   </pic:nvPicPr>
                   <pic:blipFill>
-                    <a:blip r:embed="rId13"/>
+                    <a:blip r:embed="rId15"/>
                     <a:stretch>
                       <a:fillRect/>
                     </a:stretch>
@@ -1115,7 +1154,7 @@
                   <pic:spPr>
                     <a:xfrm>
                       <a:off x="0" y="0"/>
-                      <a:ext cx="4957451" cy="3291197"/>
+                      <a:ext cx="4326193" cy="2872112"/>
                     </a:xfrm>
                     <a:prstGeom prst="rect">
                       <a:avLst/>
@@ -1131,6 +1170,7 @@
     <w:p>
       <w:pPr>
         <w:ind w:left="1440"/>
+        <w:jc w:val="both"/>
         <w:rPr>
           <w:b/>
           <w:bCs/>
@@ -1143,9 +1183,9 @@
           <w:noProof/>
         </w:rPr>
         <w:drawing>
-          <wp:inline distT="0" distB="0" distL="0" distR="0" wp14:anchorId="185D1F45" wp14:editId="12CC5BF1">
-            <wp:extent cx="4946650" cy="346160"/>
-            <wp:effectExtent l="0" t="0" r="6350" b="0"/>
+          <wp:inline distT="0" distB="0" distL="0" distR="0" wp14:anchorId="185D1F45" wp14:editId="59784E28">
+            <wp:extent cx="4305300" cy="301279"/>
+            <wp:effectExtent l="0" t="0" r="0" b="0"/>
             <wp:docPr id="224552568" name="Picture 1"/>
             <wp:cNvGraphicFramePr>
               <a:graphicFrameLocks xmlns:a="http://schemas.openxmlformats.org/drawingml/2006/main" noChangeAspect="1"/>
@@ -1158,7 +1198,7 @@
                     <pic:cNvPicPr/>
                   </pic:nvPicPr>
                   <pic:blipFill>
-                    <a:blip r:embed="rId14"/>
+                    <a:blip r:embed="rId16"/>
                     <a:stretch>
                       <a:fillRect/>
                     </a:stretch>
@@ -1166,7 +1206,7 @@
                   <pic:spPr>
                     <a:xfrm>
                       <a:off x="0" y="0"/>
-                      <a:ext cx="5049564" cy="353362"/>
+                      <a:ext cx="4532974" cy="317211"/>
                     </a:xfrm>
                     <a:prstGeom prst="rect">
                       <a:avLst/>
@@ -1182,6 +1222,7 @@
     <w:p>
       <w:pPr>
         <w:ind w:left="1440"/>
+        <w:jc w:val="both"/>
         <w:rPr>
           <w:b/>
           <w:bCs/>
@@ -1223,6 +1264,7 @@
     <w:p>
       <w:pPr>
         <w:ind w:left="1440"/>
+        <w:jc w:val="both"/>
       </w:pPr>
       <w:r>
         <w:t xml:space="preserve">In Unix-like operating systems, including Linux, the </w:t>
@@ -1259,6 +1301,7 @@
           <w:ilvl w:val="1"/>
           <w:numId w:val="2"/>
         </w:numPr>
+        <w:jc w:val="both"/>
       </w:pPr>
       <w:r>
         <w:t xml:space="preserve">If </w:t>
@@ -1279,6 +1322,7 @@
           <w:ilvl w:val="1"/>
           <w:numId w:val="2"/>
         </w:numPr>
+        <w:jc w:val="both"/>
       </w:pPr>
       <w:r>
         <w:t xml:space="preserve">If </w:t>
@@ -1295,6 +1339,7 @@
     <w:p>
       <w:pPr>
         <w:ind w:left="1440"/>
+        <w:jc w:val="both"/>
       </w:pPr>
       <w:r>
         <w:t xml:space="preserve">This design makes a </w:t>
@@ -1316,6 +1361,7 @@
     <w:p>
       <w:pPr>
         <w:ind w:left="1440"/>
+        <w:jc w:val="both"/>
       </w:pPr>
       <w:r>
         <w:t xml:space="preserve">Moreover, a process in Unix-like systems can have multiple child processes, so a </w:t>
@@ -1345,6 +1391,7 @@
     <w:p>
       <w:pPr>
         <w:ind w:left="1440"/>
+        <w:jc w:val="both"/>
       </w:pPr>
     </w:p>
     <w:p>
@@ -1354,6 +1401,7 @@
           <w:ilvl w:val="0"/>
           <w:numId w:val="2"/>
         </w:numPr>
+        <w:jc w:val="both"/>
         <w:rPr>
           <w:b/>
           <w:bCs/>
@@ -1374,6 +1422,7 @@
           <w:ilvl w:val="0"/>
           <w:numId w:val="12"/>
         </w:numPr>
+        <w:jc w:val="both"/>
       </w:pPr>
       <w:r>
         <w:t>The order in which messages from the parent and child processes are printed can vary because processes in Linux are scheduled independently by the operating system’s scheduler. The order is not guaranteed to be the same every time, as it depends on various factors such as system load and process priorities. In concurrent programming, unless there is explicit synchronization, the execution order of processes or threads is non-deterministic.</w:t>
@@ -1386,12 +1435,16 @@
           <w:ilvl w:val="0"/>
           <w:numId w:val="12"/>
         </w:numPr>
+        <w:jc w:val="both"/>
       </w:pPr>
       <w:r>
         <w:t>7 children will be spawn (8 processes including the original parent)</w:t>
       </w:r>
     </w:p>
     <w:p>
+      <w:pPr>
+        <w:jc w:val="both"/>
+      </w:pPr>
       <w:r>
         <w:t xml:space="preserve"> </w:t>
       </w:r>
@@ -1417,7 +1470,7 @@
                     </pic:cNvPicPr>
                   </pic:nvPicPr>
                   <pic:blipFill>
-                    <a:blip r:embed="rId15" cstate="print">
+                    <a:blip r:embed="rId17" cstate="print">
                       <a:extLst>
                         <a:ext uri="{28A0092B-C50C-407E-A947-70E740481C1C}">
                           <a14:useLocalDpi xmlns:a14="http://schemas.microsoft.com/office/drawing/2010/main" val="0"/>
@@ -1450,7 +1503,13 @@
       </w:r>
     </w:p>
     <w:p>
-      <w:r>
+      <w:pPr>
+        <w:jc w:val="both"/>
+      </w:pPr>
+      <w:r>
+        <w:rPr>
+          <w:noProof/>
+        </w:rPr>
         <w:drawing>
           <wp:inline distT="0" distB="0" distL="0" distR="0" wp14:anchorId="03C7FD01" wp14:editId="48D81BAE">
             <wp:extent cx="5943600" cy="5876290"/>
@@ -1467,7 +1526,7 @@
                     <pic:cNvPicPr/>
                   </pic:nvPicPr>
                   <pic:blipFill>
-                    <a:blip r:embed="rId16"/>
+                    <a:blip r:embed="rId18"/>
                     <a:stretch>
                       <a:fillRect/>
                     </a:stretch>
@@ -1489,7 +1548,13 @@
       </w:r>
     </w:p>
     <w:p>
-      <w:r>
+      <w:pPr>
+        <w:jc w:val="both"/>
+      </w:pPr>
+      <w:r>
+        <w:rPr>
+          <w:noProof/>
+        </w:rPr>
         <w:drawing>
           <wp:inline distT="0" distB="0" distL="0" distR="0" wp14:anchorId="7B0ECF2D" wp14:editId="0932E8AA">
             <wp:extent cx="5943600" cy="2187575"/>
@@ -1506,7 +1571,7 @@
                     <pic:cNvPicPr/>
                   </pic:nvPicPr>
                   <pic:blipFill>
-                    <a:blip r:embed="rId17"/>
+                    <a:blip r:embed="rId19"/>
                     <a:stretch>
                       <a:fillRect/>
                     </a:stretch>
@@ -1534,6 +1599,7 @@
           <w:ilvl w:val="1"/>
           <w:numId w:val="4"/>
         </w:numPr>
+        <w:jc w:val="both"/>
         <w:rPr>
           <w:b/>
           <w:bCs/>
@@ -1551,6 +1617,7 @@
       <w:pPr>
         <w:pStyle w:val="ListParagraph"/>
         <w:ind w:left="1800"/>
+        <w:jc w:val="both"/>
         <w:rPr>
           <w:b/>
           <w:bCs/>
@@ -1568,6 +1635,7 @@
       <w:pPr>
         <w:pStyle w:val="ListParagraph"/>
         <w:ind w:left="1800"/>
+        <w:jc w:val="both"/>
         <w:rPr>
           <w:b/>
           <w:bCs/>
@@ -1577,10 +1645,11 @@
         <w:rPr>
           <w:b/>
           <w:bCs/>
+          <w:noProof/>
         </w:rPr>
         <w:drawing>
-          <wp:inline distT="0" distB="0" distL="0" distR="0" wp14:anchorId="4778DD3D" wp14:editId="5B572A71">
-            <wp:extent cx="5068694" cy="4914900"/>
+          <wp:inline distT="0" distB="0" distL="0" distR="0" wp14:anchorId="4778DD3D" wp14:editId="4A552631">
+            <wp:extent cx="3842777" cy="3726180"/>
             <wp:effectExtent l="0" t="0" r="0" b="0"/>
             <wp:docPr id="320910961" name="Picture 1"/>
             <wp:cNvGraphicFramePr>
@@ -1594,7 +1663,7 @@
                     <pic:cNvPicPr/>
                   </pic:nvPicPr>
                   <pic:blipFill>
-                    <a:blip r:embed="rId18"/>
+                    <a:blip r:embed="rId20"/>
                     <a:stretch>
                       <a:fillRect/>
                     </a:stretch>
@@ -1602,7 +1671,7 @@
                   <pic:spPr>
                     <a:xfrm>
                       <a:off x="0" y="0"/>
-                      <a:ext cx="5075080" cy="4921092"/>
+                      <a:ext cx="3862270" cy="3745082"/>
                     </a:xfrm>
                     <a:prstGeom prst="rect">
                       <a:avLst/>
@@ -1619,6 +1688,7 @@
       <w:pPr>
         <w:pStyle w:val="ListParagraph"/>
         <w:ind w:left="1800"/>
+        <w:jc w:val="both"/>
         <w:rPr>
           <w:b/>
           <w:bCs/>
@@ -1629,6 +1699,7 @@
       <w:pPr>
         <w:pStyle w:val="ListParagraph"/>
         <w:ind w:left="1800"/>
+        <w:jc w:val="both"/>
         <w:rPr>
           <w:b/>
           <w:bCs/>
@@ -1638,10 +1709,11 @@
         <w:rPr>
           <w:b/>
           <w:bCs/>
+          <w:noProof/>
         </w:rPr>
         <w:drawing>
-          <wp:inline distT="0" distB="0" distL="0" distR="0" wp14:anchorId="4AF8DD67" wp14:editId="45DDEEC2">
-            <wp:extent cx="5120640" cy="1887415"/>
+          <wp:inline distT="0" distB="0" distL="0" distR="0" wp14:anchorId="4AF8DD67" wp14:editId="4F9B2C37">
+            <wp:extent cx="3855720" cy="1421179"/>
             <wp:effectExtent l="0" t="0" r="0" b="0"/>
             <wp:docPr id="758984516" name="Picture 1"/>
             <wp:cNvGraphicFramePr>
@@ -1655,7 +1727,7 @@
                     <pic:cNvPicPr/>
                   </pic:nvPicPr>
                   <pic:blipFill>
-                    <a:blip r:embed="rId19"/>
+                    <a:blip r:embed="rId21"/>
                     <a:stretch>
                       <a:fillRect/>
                     </a:stretch>
@@ -1663,7 +1735,7 @@
                   <pic:spPr>
                     <a:xfrm>
                       <a:off x="0" y="0"/>
-                      <a:ext cx="5150720" cy="1898502"/>
+                      <a:ext cx="3906629" cy="1439944"/>
                     </a:xfrm>
                     <a:prstGeom prst="rect">
                       <a:avLst/>
@@ -1680,6 +1752,7 @@
       <w:pPr>
         <w:pStyle w:val="ListParagraph"/>
         <w:ind w:left="1800"/>
+        <w:jc w:val="both"/>
         <w:rPr>
           <w:b/>
           <w:bCs/>
@@ -1693,6 +1766,7 @@
           <w:ilvl w:val="1"/>
           <w:numId w:val="4"/>
         </w:numPr>
+        <w:jc w:val="both"/>
         <w:rPr>
           <w:b/>
           <w:bCs/>
@@ -1710,6 +1784,7 @@
       <w:pPr>
         <w:pStyle w:val="ListParagraph"/>
         <w:ind w:left="1800"/>
+        <w:jc w:val="both"/>
         <w:rPr>
           <w:b/>
           <w:bCs/>
@@ -1730,6 +1805,7 @@
           <w:ilvl w:val="0"/>
           <w:numId w:val="14"/>
         </w:numPr>
+        <w:jc w:val="both"/>
         <w:rPr>
           <w:b/>
           <w:bCs/>
@@ -1740,6 +1816,7 @@
       <w:pPr>
         <w:pStyle w:val="ListParagraph"/>
         <w:ind w:left="1800"/>
+        <w:jc w:val="both"/>
         <w:rPr>
           <w:b/>
           <w:bCs/>
@@ -1749,10 +1826,11 @@
         <w:rPr>
           <w:b/>
           <w:bCs/>
+          <w:noProof/>
         </w:rPr>
         <w:drawing>
-          <wp:inline distT="0" distB="0" distL="0" distR="0" wp14:anchorId="0035064C" wp14:editId="5C792253">
-            <wp:extent cx="4808220" cy="2767809"/>
+          <wp:inline distT="0" distB="0" distL="0" distR="0" wp14:anchorId="0035064C" wp14:editId="0338EFBC">
+            <wp:extent cx="3004892" cy="1729740"/>
             <wp:effectExtent l="0" t="0" r="0" b="0"/>
             <wp:docPr id="2052536422" name="Picture 1"/>
             <wp:cNvGraphicFramePr>
@@ -1766,7 +1844,7 @@
                     <pic:cNvPicPr/>
                   </pic:nvPicPr>
                   <pic:blipFill>
-                    <a:blip r:embed="rId20"/>
+                    <a:blip r:embed="rId22"/>
                     <a:stretch>
                       <a:fillRect/>
                     </a:stretch>
@@ -1774,7 +1852,7 @@
                   <pic:spPr>
                     <a:xfrm>
                       <a:off x="0" y="0"/>
-                      <a:ext cx="4819694" cy="2774414"/>
+                      <a:ext cx="3036240" cy="1747785"/>
                     </a:xfrm>
                     <a:prstGeom prst="rect">
                       <a:avLst/>
@@ -1791,6 +1869,7 @@
       <w:pPr>
         <w:pStyle w:val="ListParagraph"/>
         <w:ind w:left="1800"/>
+        <w:jc w:val="both"/>
         <w:rPr>
           <w:b/>
           <w:bCs/>
@@ -1800,10 +1879,11 @@
         <w:rPr>
           <w:b/>
           <w:bCs/>
+          <w:noProof/>
         </w:rPr>
         <w:drawing>
-          <wp:inline distT="0" distB="0" distL="0" distR="0" wp14:anchorId="54B7454D" wp14:editId="1457FDE9">
-            <wp:extent cx="4823966" cy="239651"/>
+          <wp:inline distT="0" distB="0" distL="0" distR="0" wp14:anchorId="54B7454D" wp14:editId="4169F86C">
+            <wp:extent cx="4046220" cy="201013"/>
             <wp:effectExtent l="0" t="0" r="0" b="0"/>
             <wp:docPr id="2024489113" name="Picture 1"/>
             <wp:cNvGraphicFramePr>
@@ -1817,15 +1897,15 @@
                     <pic:cNvPicPr/>
                   </pic:nvPicPr>
                   <pic:blipFill>
-                    <a:blip r:embed="rId21"/>
+                    <a:blip r:embed="rId23"/>
                     <a:stretch>
                       <a:fillRect/>
                     </a:stretch>
                   </pic:blipFill>
                   <pic:spPr>
-                    <a:xfrm>
+                    <a:xfrm flipV="1">
                       <a:off x="0" y="0"/>
-                      <a:ext cx="5630556" cy="279722"/>
+                      <a:ext cx="4878089" cy="242340"/>
                     </a:xfrm>
                     <a:prstGeom prst="rect">
                       <a:avLst/>
@@ -1842,6 +1922,7 @@
       <w:pPr>
         <w:pStyle w:val="ListParagraph"/>
         <w:ind w:left="1800"/>
+        <w:jc w:val="both"/>
       </w:pPr>
       <w:r>
         <w:t xml:space="preserve">The message “Program l has terminated” is printed zero times. This is because once </w:t>
@@ -1874,6 +1955,9 @@
       </w:r>
     </w:p>
     <w:p>
+      <w:pPr>
+        <w:jc w:val="both"/>
+      </w:pPr>
       <w:r>
         <w:tab/>
       </w:r>
@@ -1891,14 +1975,19 @@
           <w:ilvl w:val="0"/>
           <w:numId w:val="14"/>
         </w:numPr>
+        <w:jc w:val="both"/>
       </w:pPr>
     </w:p>
     <w:p>
       <w:pPr>
         <w:pStyle w:val="ListParagraph"/>
         <w:ind w:left="1800"/>
-      </w:pPr>
-      <w:r>
+        <w:jc w:val="both"/>
+      </w:pPr>
+      <w:r>
+        <w:rPr>
+          <w:noProof/>
+        </w:rPr>
         <w:drawing>
           <wp:inline distT="0" distB="0" distL="0" distR="0" wp14:anchorId="431251DE" wp14:editId="55726B45">
             <wp:extent cx="3771900" cy="4423520"/>
@@ -1915,7 +2004,7 @@
                     <pic:cNvPicPr/>
                   </pic:nvPicPr>
                   <pic:blipFill>
-                    <a:blip r:embed="rId22"/>
+                    <a:blip r:embed="rId24"/>
                     <a:stretch>
                       <a:fillRect/>
                     </a:stretch>
@@ -1935,10 +2024,20 @@
           </wp:inline>
         </w:drawing>
       </w:r>
-      <w:r>
+    </w:p>
+    <w:p>
+      <w:pPr>
+        <w:pStyle w:val="ListParagraph"/>
+        <w:ind w:left="1800"/>
+        <w:jc w:val="both"/>
+      </w:pPr>
+      <w:r>
+        <w:rPr>
+          <w:noProof/>
+        </w:rPr>
         <w:drawing>
-          <wp:inline distT="0" distB="0" distL="0" distR="0" wp14:anchorId="2AA6C611" wp14:editId="05B3CF89">
-            <wp:extent cx="3780346" cy="2918460"/>
+          <wp:inline distT="0" distB="0" distL="0" distR="0" wp14:anchorId="2AA6C611" wp14:editId="6CAB7AF9">
+            <wp:extent cx="3592809" cy="2773680"/>
             <wp:effectExtent l="0" t="0" r="0" b="0"/>
             <wp:docPr id="1741347333" name="Picture 1"/>
             <wp:cNvGraphicFramePr>
@@ -1952,7 +2051,7 @@
                     <pic:cNvPicPr/>
                   </pic:nvPicPr>
                   <pic:blipFill>
-                    <a:blip r:embed="rId23"/>
+                    <a:blip r:embed="rId25"/>
                     <a:stretch>
                       <a:fillRect/>
                     </a:stretch>
@@ -1960,7 +2059,7 @@
                   <pic:spPr>
                     <a:xfrm>
                       <a:off x="0" y="0"/>
-                      <a:ext cx="3806064" cy="2938315"/>
+                      <a:ext cx="3622433" cy="2796550"/>
                     </a:xfrm>
                     <a:prstGeom prst="rect">
                       <a:avLst/>
@@ -1977,23 +2076,27 @@
       <w:pPr>
         <w:pStyle w:val="ListParagraph"/>
         <w:ind w:left="1800"/>
-      </w:pPr>
-    </w:p>
-    <w:p>
-      <w:pPr>
-        <w:ind w:left="1800"/>
-      </w:pPr>
-      <w:r>
-        <w:tab/>
-      </w:r>
-      <w:r>
-        <w:tab/>
-        <w:t xml:space="preserve">         </w:t>
-      </w:r>
-      <w:r>
+        <w:jc w:val="both"/>
+      </w:pPr>
+    </w:p>
+    <w:p>
+      <w:pPr>
+        <w:ind w:left="720" w:firstLine="720"/>
+        <w:jc w:val="both"/>
+      </w:pPr>
+      <w:r>
+        <w:t xml:space="preserve">   </w:t>
+      </w:r>
+      <w:r>
+        <w:t xml:space="preserve">    </w:t>
+      </w:r>
+      <w:r>
+        <w:rPr>
+          <w:noProof/>
+        </w:rPr>
         <w:drawing>
-          <wp:inline distT="0" distB="0" distL="0" distR="0" wp14:anchorId="16A0793D" wp14:editId="572CB049">
-            <wp:extent cx="4777740" cy="1284783"/>
+          <wp:inline distT="0" distB="0" distL="0" distR="0" wp14:anchorId="16A0793D" wp14:editId="5D1C5271">
+            <wp:extent cx="3542071" cy="952500"/>
             <wp:effectExtent l="0" t="0" r="0" b="0"/>
             <wp:docPr id="420219309" name="Picture 1"/>
             <wp:cNvGraphicFramePr>
@@ -2007,7 +2110,7 @@
                     <pic:cNvPicPr/>
                   </pic:nvPicPr>
                   <pic:blipFill>
-                    <a:blip r:embed="rId24"/>
+                    <a:blip r:embed="rId26"/>
                     <a:stretch>
                       <a:fillRect/>
                     </a:stretch>
@@ -2015,7 +2118,7 @@
                   <pic:spPr>
                     <a:xfrm>
                       <a:off x="0" y="0"/>
-                      <a:ext cx="4825789" cy="1297704"/>
+                      <a:ext cx="3644288" cy="979987"/>
                     </a:xfrm>
                     <a:prstGeom prst="rect">
                       <a:avLst/>
@@ -2028,7 +2131,11 @@
         </w:drawing>
       </w:r>
     </w:p>
-    <w:p/>
+    <w:p>
+      <w:pPr>
+        <w:jc w:val="both"/>
+      </w:pPr>
+    </w:p>
     <w:p>
       <w:pPr>
         <w:pStyle w:val="ListParagraph"/>
@@ -2036,6 +2143,7 @@
           <w:ilvl w:val="0"/>
           <w:numId w:val="15"/>
         </w:numPr>
+        <w:jc w:val="both"/>
         <w:rPr>
           <w:b/>
           <w:bCs/>
@@ -2062,6 +2170,7 @@
       <w:pPr>
         <w:pStyle w:val="ListParagraph"/>
         <w:ind w:left="1800"/>
+        <w:jc w:val="both"/>
         <w:rPr>
           <w:b/>
           <w:bCs/>
@@ -2082,12 +2191,14 @@
           <w:ilvl w:val="0"/>
           <w:numId w:val="17"/>
         </w:numPr>
+        <w:jc w:val="both"/>
       </w:pPr>
     </w:p>
     <w:p>
       <w:pPr>
         <w:pStyle w:val="ListParagraph"/>
         <w:ind w:left="1800"/>
+        <w:jc w:val="both"/>
         <w:rPr>
           <w:b/>
           <w:bCs/>
@@ -2097,10 +2208,11 @@
         <w:rPr>
           <w:b/>
           <w:bCs/>
+          <w:noProof/>
         </w:rPr>
         <w:drawing>
-          <wp:inline distT="0" distB="0" distL="0" distR="0" wp14:anchorId="2597E9D1" wp14:editId="789979CC">
-            <wp:extent cx="1784589" cy="2613660"/>
+          <wp:inline distT="0" distB="0" distL="0" distR="0" wp14:anchorId="2597E9D1" wp14:editId="062FD26B">
+            <wp:extent cx="2179320" cy="3191771"/>
             <wp:effectExtent l="0" t="0" r="0" b="0"/>
             <wp:docPr id="736817206" name="Picture 1"/>
             <wp:cNvGraphicFramePr>
@@ -2114,7 +2226,7 @@
                     <pic:cNvPicPr/>
                   </pic:nvPicPr>
                   <pic:blipFill>
-                    <a:blip r:embed="rId25"/>
+                    <a:blip r:embed="rId27"/>
                     <a:stretch>
                       <a:fillRect/>
                     </a:stretch>
@@ -2122,7 +2234,7 @@
                   <pic:spPr>
                     <a:xfrm>
                       <a:off x="0" y="0"/>
-                      <a:ext cx="1797023" cy="2631870"/>
+                      <a:ext cx="2199728" cy="3221660"/>
                     </a:xfrm>
                     <a:prstGeom prst="rect">
                       <a:avLst/>
@@ -2134,14 +2246,26 @@
           </wp:inline>
         </w:drawing>
       </w:r>
-      <w:r>
+    </w:p>
+    <w:p>
+      <w:pPr>
+        <w:pStyle w:val="ListParagraph"/>
+        <w:ind w:left="1800"/>
+        <w:jc w:val="both"/>
         <w:rPr>
           <w:b/>
           <w:bCs/>
         </w:rPr>
+      </w:pPr>
+      <w:r>
+        <w:rPr>
+          <w:b/>
+          <w:bCs/>
+          <w:noProof/>
+        </w:rPr>
         <w:drawing>
-          <wp:inline distT="0" distB="0" distL="0" distR="0" wp14:anchorId="678FE717" wp14:editId="4343D486">
-            <wp:extent cx="2673655" cy="2636520"/>
+          <wp:inline distT="0" distB="0" distL="0" distR="0" wp14:anchorId="678FE717" wp14:editId="6E0E19DB">
+            <wp:extent cx="3384568" cy="3337560"/>
             <wp:effectExtent l="0" t="0" r="0" b="0"/>
             <wp:docPr id="2056858359" name="Picture 1"/>
             <wp:cNvGraphicFramePr>
@@ -2155,7 +2279,7 @@
                     <pic:cNvPicPr/>
                   </pic:nvPicPr>
                   <pic:blipFill>
-                    <a:blip r:embed="rId26"/>
+                    <a:blip r:embed="rId28"/>
                     <a:stretch>
                       <a:fillRect/>
                     </a:stretch>
@@ -2163,7 +2287,7 @@
                   <pic:spPr>
                     <a:xfrm>
                       <a:off x="0" y="0"/>
-                      <a:ext cx="2682026" cy="2644775"/>
+                      <a:ext cx="3402075" cy="3354824"/>
                     </a:xfrm>
                     <a:prstGeom prst="rect">
                       <a:avLst/>
@@ -2178,8 +2302,8 @@
     </w:p>
     <w:p>
       <w:pPr>
-        <w:pStyle w:val="ListParagraph"/>
-        <w:ind w:left="4680"/>
+        <w:ind w:left="1080" w:firstLine="720"/>
+        <w:jc w:val="both"/>
         <w:rPr>
           <w:b/>
           <w:bCs/>
@@ -2187,12 +2311,11 @@
       </w:pPr>
       <w:r>
         <w:rPr>
-          <w:b/>
-          <w:bCs/>
+          <w:noProof/>
         </w:rPr>
         <w:drawing>
-          <wp:inline distT="0" distB="0" distL="0" distR="0" wp14:anchorId="11B87C8E" wp14:editId="1EE9013E">
-            <wp:extent cx="2644250" cy="563880"/>
+          <wp:inline distT="0" distB="0" distL="0" distR="0" wp14:anchorId="11B87C8E" wp14:editId="0B65C613">
+            <wp:extent cx="3394649" cy="723900"/>
             <wp:effectExtent l="0" t="0" r="0" b="0"/>
             <wp:docPr id="209684635" name="Picture 1"/>
             <wp:cNvGraphicFramePr>
@@ -2206,7 +2329,7 @@
                     <pic:cNvPicPr/>
                   </pic:nvPicPr>
                   <pic:blipFill>
-                    <a:blip r:embed="rId27"/>
+                    <a:blip r:embed="rId29"/>
                     <a:stretch>
                       <a:fillRect/>
                     </a:stretch>
@@ -2214,7 +2337,7 @@
                   <pic:spPr>
                     <a:xfrm>
                       <a:off x="0" y="0"/>
-                      <a:ext cx="2779474" cy="592716"/>
+                      <a:ext cx="3578034" cy="763006"/>
                     </a:xfrm>
                     <a:prstGeom prst="rect">
                       <a:avLst/>
@@ -2228,6 +2351,9 @@
       </w:r>
     </w:p>
     <w:p>
+      <w:pPr>
+        <w:jc w:val="both"/>
+      </w:pPr>
       <w:r>
         <w:tab/>
       </w:r>
@@ -2236,9 +2362,12 @@
         <w:t xml:space="preserve">     </w:t>
       </w:r>
       <w:r>
+        <w:rPr>
+          <w:noProof/>
+        </w:rPr>
         <w:drawing>
-          <wp:inline distT="0" distB="0" distL="0" distR="0" wp14:anchorId="66D7966D" wp14:editId="3D29693E">
-            <wp:extent cx="6738320" cy="2407920"/>
+          <wp:inline distT="0" distB="0" distL="0" distR="0" wp14:anchorId="66D7966D" wp14:editId="2152F122">
+            <wp:extent cx="6119931" cy="2186940"/>
             <wp:effectExtent l="0" t="0" r="0" b="0"/>
             <wp:docPr id="232177805" name="Picture 1"/>
             <wp:cNvGraphicFramePr>
@@ -2252,14 +2381,14 @@
                     <pic:cNvPicPr/>
                   </pic:nvPicPr>
                   <pic:blipFill rotWithShape="1">
-                    <a:blip r:embed="rId28"/>
+                    <a:blip r:embed="rId30"/>
                     <a:srcRect b="32442"/>
                     <a:stretch/>
                   </pic:blipFill>
                   <pic:spPr bwMode="auto">
                     <a:xfrm>
                       <a:off x="0" y="0"/>
-                      <a:ext cx="6746803" cy="2410951"/>
+                      <a:ext cx="6137807" cy="2193328"/>
                     </a:xfrm>
                     <a:prstGeom prst="rect">
                       <a:avLst/>
@@ -2280,7 +2409,11 @@
         </w:drawing>
       </w:r>
     </w:p>
-    <w:p/>
+    <w:p>
+      <w:pPr>
+        <w:jc w:val="both"/>
+      </w:pPr>
+    </w:p>
     <w:p>
       <w:pPr>
         <w:pStyle w:val="ListParagraph"/>
@@ -2288,13 +2421,20 @@
           <w:ilvl w:val="0"/>
           <w:numId w:val="17"/>
         </w:numPr>
-      </w:pPr>
-    </w:p>
-    <w:p>
-      <w:r>
+        <w:jc w:val="both"/>
+      </w:pPr>
+    </w:p>
+    <w:p>
+      <w:pPr>
+        <w:jc w:val="both"/>
+      </w:pPr>
+      <w:r>
+        <w:rPr>
+          <w:noProof/>
+        </w:rPr>
         <w:drawing>
-          <wp:inline distT="0" distB="0" distL="0" distR="0" wp14:anchorId="53572F67" wp14:editId="5AF28F38">
-            <wp:extent cx="4838700" cy="4682063"/>
+          <wp:inline distT="0" distB="0" distL="0" distR="0" wp14:anchorId="53572F67" wp14:editId="3A49794B">
+            <wp:extent cx="4907280" cy="4748423"/>
             <wp:effectExtent l="0" t="0" r="0" b="0"/>
             <wp:docPr id="1713740507" name="Picture 1"/>
             <wp:cNvGraphicFramePr>
@@ -2308,7 +2448,7 @@
                     <pic:cNvPicPr/>
                   </pic:nvPicPr>
                   <pic:blipFill>
-                    <a:blip r:embed="rId29"/>
+                    <a:blip r:embed="rId31"/>
                     <a:stretch>
                       <a:fillRect/>
                     </a:stretch>
@@ -2316,7 +2456,7 @@
                   <pic:spPr>
                     <a:xfrm>
                       <a:off x="0" y="0"/>
-                      <a:ext cx="4858153" cy="4700886"/>
+                      <a:ext cx="4928932" cy="4769374"/>
                     </a:xfrm>
                     <a:prstGeom prst="rect">
                       <a:avLst/>
@@ -2330,7 +2470,13 @@
       </w:r>
     </w:p>
     <w:p>
-      <w:r>
+      <w:pPr>
+        <w:jc w:val="both"/>
+      </w:pPr>
+      <w:r>
+        <w:rPr>
+          <w:noProof/>
+        </w:rPr>
         <w:drawing>
           <wp:inline distT="0" distB="0" distL="0" distR="0" wp14:anchorId="2F3706B3" wp14:editId="39D9DB4D">
             <wp:extent cx="4137660" cy="4007695"/>
@@ -2347,7 +2493,7 @@
                     <pic:cNvPicPr/>
                   </pic:nvPicPr>
                   <pic:blipFill>
-                    <a:blip r:embed="rId30"/>
+                    <a:blip r:embed="rId32"/>
                     <a:stretch>
                       <a:fillRect/>
                     </a:stretch>
@@ -2368,6 +2514,9 @@
         </w:drawing>
       </w:r>
       <w:r>
+        <w:rPr>
+          <w:noProof/>
+        </w:rPr>
         <w:drawing>
           <wp:inline distT="0" distB="0" distL="0" distR="0" wp14:anchorId="2DB639FD" wp14:editId="23DE0AAF">
             <wp:extent cx="4130040" cy="1328584"/>
@@ -2384,7 +2533,7 @@
                     <pic:cNvPicPr/>
                   </pic:nvPicPr>
                   <pic:blipFill>
-                    <a:blip r:embed="rId31"/>
+                    <a:blip r:embed="rId33"/>
                     <a:stretch>
                       <a:fillRect/>
                     </a:stretch>
@@ -2406,7 +2555,13 @@
       </w:r>
     </w:p>
     <w:p>
-      <w:r>
+      <w:pPr>
+        <w:jc w:val="both"/>
+      </w:pPr>
+      <w:r>
+        <w:rPr>
+          <w:noProof/>
+        </w:rPr>
         <w:drawing>
           <wp:inline distT="0" distB="0" distL="0" distR="0" wp14:anchorId="2612D34B" wp14:editId="21E68E88">
             <wp:extent cx="5074920" cy="2687105"/>
@@ -2423,7 +2578,7 @@
                     <pic:cNvPicPr/>
                   </pic:nvPicPr>
                   <pic:blipFill>
-                    <a:blip r:embed="rId32"/>
+                    <a:blip r:embed="rId34"/>
                     <a:stretch>
                       <a:fillRect/>
                     </a:stretch>
@@ -2445,7 +2600,13 @@
       </w:r>
     </w:p>
     <w:p>
-      <w:r>
+      <w:pPr>
+        <w:jc w:val="both"/>
+      </w:pPr>
+      <w:r>
+        <w:rPr>
+          <w:noProof/>
+        </w:rPr>
         <w:drawing>
           <wp:inline distT="0" distB="0" distL="0" distR="0" wp14:anchorId="7D94ED75" wp14:editId="7065BF86">
             <wp:extent cx="4999087" cy="2651760"/>
@@ -2462,7 +2623,7 @@
                     <pic:cNvPicPr/>
                   </pic:nvPicPr>
                   <pic:blipFill>
-                    <a:blip r:embed="rId33"/>
+                    <a:blip r:embed="rId35"/>
                     <a:stretch>
                       <a:fillRect/>
                     </a:stretch>
@@ -2484,6 +2645,9 @@
       </w:r>
     </w:p>
     <w:p>
+      <w:pPr>
+        <w:jc w:val="both"/>
+      </w:pPr>
       <w:r>
         <w:t>T</w:t>
       </w:r>
@@ -2506,10 +2670,17 @@
           <w:ilvl w:val="0"/>
           <w:numId w:val="17"/>
         </w:numPr>
-      </w:pPr>
-    </w:p>
-    <w:p>
-      <w:r>
+        <w:jc w:val="both"/>
+      </w:pPr>
+    </w:p>
+    <w:p>
+      <w:pPr>
+        <w:jc w:val="both"/>
+      </w:pPr>
+      <w:r>
+        <w:rPr>
+          <w:noProof/>
+        </w:rPr>
         <w:drawing>
           <wp:inline distT="0" distB="0" distL="0" distR="0" wp14:anchorId="6D2B1248" wp14:editId="3DCA4825">
             <wp:extent cx="5943600" cy="3147060"/>
@@ -2526,7 +2697,7 @@
                     <pic:cNvPicPr/>
                   </pic:nvPicPr>
                   <pic:blipFill>
-                    <a:blip r:embed="rId34"/>
+                    <a:blip r:embed="rId36"/>
                     <a:stretch>
                       <a:fillRect/>
                     </a:stretch>
@@ -2548,7 +2719,13 @@
       </w:r>
     </w:p>
     <w:p>
-      <w:r>
+      <w:pPr>
+        <w:jc w:val="both"/>
+      </w:pPr>
+      <w:r>
+        <w:rPr>
+          <w:noProof/>
+        </w:rPr>
         <w:drawing>
           <wp:inline distT="0" distB="0" distL="0" distR="0" wp14:anchorId="32C1F21D" wp14:editId="43713AE1">
             <wp:extent cx="5943600" cy="3159125"/>
@@ -2565,7 +2742,7 @@
                     <pic:cNvPicPr/>
                   </pic:nvPicPr>
                   <pic:blipFill>
-                    <a:blip r:embed="rId35"/>
+                    <a:blip r:embed="rId37"/>
                     <a:stretch>
                       <a:fillRect/>
                     </a:stretch>
@@ -2587,126 +2764,289 @@
       </w:r>
     </w:p>
     <w:p>
-      <w:r>
-        <w:t xml:space="preserve">When </w:t>
+      <w:pPr>
+        <w:jc w:val="both"/>
+      </w:pPr>
+      <w:r>
+        <w:t xml:space="preserve">When we terminate a TCP server while a client is connected, the client experiences a sudden loss of connection and any ongoing data transfer will be interrupted. If we </w:t>
+      </w:r>
+      <w:r>
+        <w:t xml:space="preserve">try </w:t>
+      </w:r>
+      <w:r>
+        <w:t>to restart the server immediately, we encounter an issue where the server’s socket is still in the TIME_WAIT state, which prevents the server from binding to the same port right away.</w:t>
+      </w:r>
+    </w:p>
+    <w:p>
+      <w:pPr>
+        <w:jc w:val="both"/>
+      </w:pPr>
+      <w:r>
+        <w:t xml:space="preserve">To resolve this issue, </w:t>
       </w:r>
       <w:r>
         <w:t>we</w:t>
       </w:r>
       <w:r>
-        <w:t xml:space="preserve"> terminate a TCP server while a client is connected, the client experience</w:t>
-      </w:r>
-      <w:r>
-        <w:t>s</w:t>
-      </w:r>
-      <w:r>
-        <w:t xml:space="preserve"> a sudden loss of connection and any ongoing data transfer will be interrupted. If </w:t>
+        <w:t xml:space="preserve"> can implement a signal handler in your server code that catches termination signals (such as SIGINT for </w:t>
+      </w:r>
+      <w:proofErr w:type="spellStart"/>
+      <w:r>
+        <w:t>Ctrl+C</w:t>
+      </w:r>
+      <w:proofErr w:type="spellEnd"/>
+      <w:r>
+        <w:t xml:space="preserve">) and ensures that the server closes all open sockets properly before shutting down. Additionally, </w:t>
       </w:r>
       <w:r>
         <w:t>we</w:t>
       </w:r>
       <w:r>
-        <w:t xml:space="preserve"> </w:t>
-      </w:r>
-      <w:r>
-        <w:t xml:space="preserve">try </w:t>
-      </w:r>
-      <w:r>
-        <w:t xml:space="preserve">to restart the server immediately, </w:t>
-      </w:r>
-      <w:r>
-        <w:t>we</w:t>
-      </w:r>
-      <w:r>
-        <w:t xml:space="preserve"> encounter an issue where the server’s socket is still in the TIME_WAIT state, which prevents the server from binding to the same port right away.</w:t>
-      </w:r>
-    </w:p>
-    <w:p>
-      <w:r>
-        <w:t xml:space="preserve">To resolve this issue, </w:t>
-      </w:r>
-      <w:r>
-        <w:t>we</w:t>
-      </w:r>
-      <w:r>
-        <w:t xml:space="preserve"> can implement a signal handler in your server code that catches termination signals (such as SIGINT for </w:t>
-      </w:r>
-      <w:proofErr w:type="spellStart"/>
-      <w:r>
-        <w:t>Ctrl+C</w:t>
-      </w:r>
-      <w:proofErr w:type="spellEnd"/>
-      <w:r>
-        <w:t xml:space="preserve">) and ensures that the server closes all open sockets properly before shutting down. Additionally, </w:t>
-      </w:r>
-      <w:r>
-        <w:t>we</w:t>
-      </w:r>
-      <w:r>
         <w:t xml:space="preserve"> can set the SO_REUSEADDR socket option, which allows the server to bind to the port even if it is still in the TIME_WAIT state.</w:t>
       </w:r>
     </w:p>
-    <w:p/>
-    <w:p/>
     <w:p>
       <w:pPr>
         <w:pStyle w:val="ListParagraph"/>
-        <w:ind w:left="1800"/>
+        <w:numPr>
+          <w:ilvl w:val="0"/>
+          <w:numId w:val="17"/>
+        </w:numPr>
+        <w:jc w:val="both"/>
+      </w:pPr>
+    </w:p>
+    <w:p>
+      <w:pPr>
+        <w:jc w:val="both"/>
+      </w:pPr>
+      <w:r>
+        <w:drawing>
+          <wp:inline distT="0" distB="0" distL="0" distR="0" wp14:anchorId="64EF5A53" wp14:editId="5958C9E3">
+            <wp:extent cx="4832152" cy="7193280"/>
+            <wp:effectExtent l="0" t="0" r="0" b="0"/>
+            <wp:docPr id="844116361" name="Picture 1"/>
+            <wp:cNvGraphicFramePr>
+              <a:graphicFrameLocks xmlns:a="http://schemas.openxmlformats.org/drawingml/2006/main" noChangeAspect="1"/>
+            </wp:cNvGraphicFramePr>
+            <a:graphic xmlns:a="http://schemas.openxmlformats.org/drawingml/2006/main">
+              <a:graphicData uri="http://schemas.openxmlformats.org/drawingml/2006/picture">
+                <pic:pic xmlns:pic="http://schemas.openxmlformats.org/drawingml/2006/picture">
+                  <pic:nvPicPr>
+                    <pic:cNvPr id="844116361" name=""/>
+                    <pic:cNvPicPr/>
+                  </pic:nvPicPr>
+                  <pic:blipFill>
+                    <a:blip r:embed="rId38"/>
+                    <a:stretch>
+                      <a:fillRect/>
+                    </a:stretch>
+                  </pic:blipFill>
+                  <pic:spPr>
+                    <a:xfrm>
+                      <a:off x="0" y="0"/>
+                      <a:ext cx="4836886" cy="7200328"/>
+                    </a:xfrm>
+                    <a:prstGeom prst="rect">
+                      <a:avLst/>
+                    </a:prstGeom>
+                  </pic:spPr>
+                </pic:pic>
+              </a:graphicData>
+            </a:graphic>
+          </wp:inline>
+        </w:drawing>
+      </w:r>
+      <w:r>
+        <w:drawing>
+          <wp:inline distT="0" distB="0" distL="0" distR="0" wp14:anchorId="02BE32EF" wp14:editId="7406249F">
+            <wp:extent cx="5708042" cy="5570220"/>
+            <wp:effectExtent l="0" t="0" r="0" b="0"/>
+            <wp:docPr id="630195711" name="Picture 1"/>
+            <wp:cNvGraphicFramePr>
+              <a:graphicFrameLocks xmlns:a="http://schemas.openxmlformats.org/drawingml/2006/main" noChangeAspect="1"/>
+            </wp:cNvGraphicFramePr>
+            <a:graphic xmlns:a="http://schemas.openxmlformats.org/drawingml/2006/main">
+              <a:graphicData uri="http://schemas.openxmlformats.org/drawingml/2006/picture">
+                <pic:pic xmlns:pic="http://schemas.openxmlformats.org/drawingml/2006/picture">
+                  <pic:nvPicPr>
+                    <pic:cNvPr id="630195711" name=""/>
+                    <pic:cNvPicPr/>
+                  </pic:nvPicPr>
+                  <pic:blipFill>
+                    <a:blip r:embed="rId39"/>
+                    <a:stretch>
+                      <a:fillRect/>
+                    </a:stretch>
+                  </pic:blipFill>
+                  <pic:spPr>
+                    <a:xfrm>
+                      <a:off x="0" y="0"/>
+                      <a:ext cx="5716931" cy="5578894"/>
+                    </a:xfrm>
+                    <a:prstGeom prst="rect">
+                      <a:avLst/>
+                    </a:prstGeom>
+                  </pic:spPr>
+                </pic:pic>
+              </a:graphicData>
+            </a:graphic>
+          </wp:inline>
+        </w:drawing>
+      </w:r>
+    </w:p>
+    <w:p>
+      <w:pPr>
+        <w:jc w:val="both"/>
+      </w:pPr>
+      <w:r>
+        <w:drawing>
+          <wp:inline distT="0" distB="0" distL="0" distR="0" wp14:anchorId="5963499B" wp14:editId="0BB8AF39">
+            <wp:extent cx="5722620" cy="1617741"/>
+            <wp:effectExtent l="0" t="0" r="0" b="0"/>
+            <wp:docPr id="496037193" name="Picture 1"/>
+            <wp:cNvGraphicFramePr>
+              <a:graphicFrameLocks xmlns:a="http://schemas.openxmlformats.org/drawingml/2006/main" noChangeAspect="1"/>
+            </wp:cNvGraphicFramePr>
+            <a:graphic xmlns:a="http://schemas.openxmlformats.org/drawingml/2006/main">
+              <a:graphicData uri="http://schemas.openxmlformats.org/drawingml/2006/picture">
+                <pic:pic xmlns:pic="http://schemas.openxmlformats.org/drawingml/2006/picture">
+                  <pic:nvPicPr>
+                    <pic:cNvPr id="496037193" name=""/>
+                    <pic:cNvPicPr/>
+                  </pic:nvPicPr>
+                  <pic:blipFill>
+                    <a:blip r:embed="rId40"/>
+                    <a:stretch>
+                      <a:fillRect/>
+                    </a:stretch>
+                  </pic:blipFill>
+                  <pic:spPr>
+                    <a:xfrm>
+                      <a:off x="0" y="0"/>
+                      <a:ext cx="5729449" cy="1619671"/>
+                    </a:xfrm>
+                    <a:prstGeom prst="rect">
+                      <a:avLst/>
+                    </a:prstGeom>
+                  </pic:spPr>
+                </pic:pic>
+              </a:graphicData>
+            </a:graphic>
+          </wp:inline>
+        </w:drawing>
+      </w:r>
+    </w:p>
+    <w:p>
+      <w:pPr>
+        <w:jc w:val="both"/>
+      </w:pPr>
+    </w:p>
+    <w:p>
+      <w:pPr>
+        <w:jc w:val="both"/>
         <w:rPr>
           <w:b/>
           <w:bCs/>
         </w:rPr>
       </w:pPr>
-    </w:p>
-    <w:p>
-      <w:pPr>
-        <w:pStyle w:val="ListParagraph"/>
-        <w:ind w:left="1800"/>
+      <w:r>
         <w:rPr>
           <w:b/>
           <w:bCs/>
         </w:rPr>
-      </w:pPr>
-    </w:p>
-    <w:p>
-      <w:pPr>
-        <w:pStyle w:val="ListParagraph"/>
-        <w:ind w:left="1800"/>
+        <w:t xml:space="preserve">Verify that your new server can handle multiple concurrent connections by using </w:t>
+      </w:r>
+      <w:proofErr w:type="spellStart"/>
+      <w:proofErr w:type="gramStart"/>
+      <w:r>
         <w:rPr>
           <w:b/>
           <w:bCs/>
         </w:rPr>
-      </w:pPr>
-    </w:p>
-    <w:p>
-      <w:pPr>
-        <w:pStyle w:val="ListParagraph"/>
-        <w:ind w:left="1800"/>
+        <w:t>nc</w:t>
+      </w:r>
+      <w:proofErr w:type="spellEnd"/>
+      <w:r>
         <w:rPr>
           <w:b/>
           <w:bCs/>
         </w:rPr>
-      </w:pPr>
-    </w:p>
-    <w:p>
-      <w:pPr>
-        <w:pStyle w:val="NormalWeb"/>
-      </w:pPr>
-      <w:r>
-        <w:t xml:space="preserve"> </w:t>
-      </w:r>
-    </w:p>
-    <w:p>
-      <w:pPr>
-        <w:pStyle w:val="NormalWeb"/>
-      </w:pPr>
-    </w:p>
-    <w:p>
-      <w:pPr>
-        <w:ind w:left="1440"/>
+        <w:t>(</w:t>
+      </w:r>
+      <w:proofErr w:type="gramEnd"/>
+      <w:r>
+        <w:rPr>
+          <w:b/>
+          <w:bCs/>
+        </w:rPr>
+        <w:t>)</w:t>
+      </w:r>
+    </w:p>
+    <w:p>
+      <w:pPr>
+        <w:jc w:val="both"/>
+      </w:pPr>
+      <w:r>
+        <w:t xml:space="preserve">To handle multiple concurrent connections, the server must implement a mechanism to track and manage multiple client sockets. This can be achieved using </w:t>
+      </w:r>
+      <w:r>
+        <w:t>one</w:t>
+      </w:r>
+      <w:r>
+        <w:t xml:space="preserve"> system call, which allows the server to monitor multiple file descriptors (sockets) to see if any of them is ready for reading, writing, or if an error occurred.</w:t>
+      </w:r>
+    </w:p>
+    <w:p>
+      <w:pPr>
+        <w:jc w:val="both"/>
+        <w:rPr>
+          <w:b/>
+          <w:bCs/>
+        </w:rPr>
+      </w:pPr>
+      <w:r>
+        <w:rPr>
+          <w:b/>
+          <w:bCs/>
+        </w:rPr>
+        <w:t xml:space="preserve">Can </w:t>
+      </w:r>
+      <w:r>
+        <w:rPr>
+          <w:b/>
+          <w:bCs/>
+        </w:rPr>
+        <w:t>two concurrent clients request the same file?</w:t>
+      </w:r>
+    </w:p>
+    <w:p>
+      <w:pPr>
+        <w:jc w:val="both"/>
+      </w:pPr>
+      <w:r>
+        <w:t>Yes, two concurrent clients can request the same file. The server can handle this by creating a separate process or thread to deal with each client request. Each process or thread reads the requested file and sends its contents back to the requesting client. Since file reading is typically a non-destructive operation, multiple processes or threads can read the same file concurrently without any issues.</w:t>
+      </w:r>
+    </w:p>
+    <w:p>
+      <w:pPr>
+        <w:jc w:val="both"/>
+        <w:rPr>
+          <w:b/>
+          <w:bCs/>
+        </w:rPr>
+      </w:pPr>
+    </w:p>
+    <w:p>
+      <w:pPr>
+        <w:jc w:val="both"/>
+        <w:rPr>
+          <w:b/>
+          <w:bCs/>
+        </w:rPr>
       </w:pPr>
     </w:p>
     <w:sectPr>
+      <w:footerReference w:type="default" r:id="rId41"/>
       <w:pgSz w:w="12240" w:h="15840"/>
       <w:pgMar w:top="1440" w:right="1440" w:bottom="1440" w:left="1440" w:header="720" w:footer="720" w:gutter="0"/>
       <w:cols w:space="720"/>
@@ -2716,6 +3056,127 @@
 </w:document>
 </file>
 
+<file path=word/endnotes.xml><?xml version="1.0" encoding="utf-8"?>
+<w:endnotes xmlns:wpc="http://schemas.microsoft.com/office/word/2010/wordprocessingCanvas" xmlns:cx="http://schemas.microsoft.com/office/drawing/2014/chartex" xmlns:cx1="http://schemas.microsoft.com/office/drawing/2015/9/8/chartex" xmlns:cx2="http://schemas.microsoft.com/office/drawing/2015/10/21/chartex" xmlns:cx3="http://schemas.microsoft.com/office/drawing/2016/5/9/chartex" xmlns:cx4="http://schemas.microsoft.com/office/drawing/2016/5/10/chartex" xmlns:cx5="http://schemas.microsoft.com/office/drawing/2016/5/11/chartex" xmlns:cx6="http://schemas.microsoft.com/office/drawing/2016/5/12/chartex" xmlns:cx7="http://schemas.microsoft.com/office/drawing/2016/5/13/chartex" xmlns:cx8="http://schemas.microsoft.com/office/drawing/2016/5/14/chartex" xmlns:mc="http://schemas.openxmlformats.org/markup-compatibility/2006" xmlns:aink="http://schemas.microsoft.com/office/drawing/2016/ink" xmlns:am3d="http://schemas.microsoft.com/office/drawing/2017/model3d" xmlns:o="urn:schemas-microsoft-com:office:office" xmlns:oel="http://schemas.microsoft.com/office/2019/extlst" xmlns:r="http://schemas.openxmlformats.org/officeDocument/2006/relationships" xmlns:m="http://schemas.openxmlformats.org/officeDocument/2006/math" xmlns:v="urn:schemas-microsoft-com:vml" xmlns:wp14="http://schemas.microsoft.com/office/word/2010/wordprocessingDrawing" xmlns:wp="http://schemas.openxmlformats.org/drawingml/2006/wordprocessingDrawing" xmlns:w10="urn:schemas-microsoft-com:office:word" xmlns:w="http://schemas.openxmlformats.org/wordprocessingml/2006/main" xmlns:w14="http://schemas.microsoft.com/office/word/2010/wordml" xmlns:w15="http://schemas.microsoft.com/office/word/2012/wordml" xmlns:w16cex="http://schemas.microsoft.com/office/word/2018/wordml/cex" xmlns:w16cid="http://schemas.microsoft.com/office/word/2016/wordml/cid" xmlns:w16="http://schemas.microsoft.com/office/word/2018/wordml" xmlns:w16du="http://schemas.microsoft.com/office/word/2023/wordml/word16du" xmlns:w16sdtdh="http://schemas.microsoft.com/office/word/2020/wordml/sdtdatahash" xmlns:w16se="http://schemas.microsoft.com/office/word/2015/wordml/symex" xmlns:wpg="http://schemas.microsoft.com/office/word/2010/wordprocessingGroup" xmlns:wpi="http://schemas.microsoft.com/office/word/2010/wordprocessingInk" xmlns:wne="http://schemas.microsoft.com/office/word/2006/wordml" xmlns:wps="http://schemas.microsoft.com/office/word/2010/wordprocessingShape" mc:Ignorable="w14 w15 w16se w16cid w16 w16cex w16sdtdh w16du wp14">
+  <w:endnote w:type="separator" w:id="-1">
+    <w:p>
+      <w:pPr>
+        <w:spacing w:after="0" w:line="240" w:lineRule="auto"/>
+      </w:pPr>
+      <w:r>
+        <w:separator/>
+      </w:r>
+    </w:p>
+  </w:endnote>
+  <w:endnote w:type="continuationSeparator" w:id="0">
+    <w:p>
+      <w:pPr>
+        <w:spacing w:after="0" w:line="240" w:lineRule="auto"/>
+      </w:pPr>
+      <w:r>
+        <w:continuationSeparator/>
+      </w:r>
+    </w:p>
+  </w:endnote>
+</w:endnotes>
+</file>
+
+<file path=word/footer1.xml><?xml version="1.0" encoding="utf-8"?>
+<w:ftr xmlns:wpc="http://schemas.microsoft.com/office/word/2010/wordprocessingCanvas" xmlns:cx="http://schemas.microsoft.com/office/drawing/2014/chartex" xmlns:cx1="http://schemas.microsoft.com/office/drawing/2015/9/8/chartex" xmlns:cx2="http://schemas.microsoft.com/office/drawing/2015/10/21/chartex" xmlns:cx3="http://schemas.microsoft.com/office/drawing/2016/5/9/chartex" xmlns:cx4="http://schemas.microsoft.com/office/drawing/2016/5/10/chartex" xmlns:cx5="http://schemas.microsoft.com/office/drawing/2016/5/11/chartex" xmlns:cx6="http://schemas.microsoft.com/office/drawing/2016/5/12/chartex" xmlns:cx7="http://schemas.microsoft.com/office/drawing/2016/5/13/chartex" xmlns:cx8="http://schemas.microsoft.com/office/drawing/2016/5/14/chartex" xmlns:mc="http://schemas.openxmlformats.org/markup-compatibility/2006" xmlns:aink="http://schemas.microsoft.com/office/drawing/2016/ink" xmlns:am3d="http://schemas.microsoft.com/office/drawing/2017/model3d" xmlns:o="urn:schemas-microsoft-com:office:office" xmlns:oel="http://schemas.microsoft.com/office/2019/extlst" xmlns:r="http://schemas.openxmlformats.org/officeDocument/2006/relationships" xmlns:m="http://schemas.openxmlformats.org/officeDocument/2006/math" xmlns:v="urn:schemas-microsoft-com:vml" xmlns:wp14="http://schemas.microsoft.com/office/word/2010/wordprocessingDrawing" xmlns:wp="http://schemas.openxmlformats.org/drawingml/2006/wordprocessingDrawing" xmlns:w10="urn:schemas-microsoft-com:office:word" xmlns:w="http://schemas.openxmlformats.org/wordprocessingml/2006/main" xmlns:w14="http://schemas.microsoft.com/office/word/2010/wordml" xmlns:w15="http://schemas.microsoft.com/office/word/2012/wordml" xmlns:w16cex="http://schemas.microsoft.com/office/word/2018/wordml/cex" xmlns:w16cid="http://schemas.microsoft.com/office/word/2016/wordml/cid" xmlns:w16="http://schemas.microsoft.com/office/word/2018/wordml" xmlns:w16du="http://schemas.microsoft.com/office/word/2023/wordml/word16du" xmlns:w16sdtdh="http://schemas.microsoft.com/office/word/2020/wordml/sdtdatahash" xmlns:w16se="http://schemas.microsoft.com/office/word/2015/wordml/symex" xmlns:wpg="http://schemas.microsoft.com/office/word/2010/wordprocessingGroup" xmlns:wpi="http://schemas.microsoft.com/office/word/2010/wordprocessingInk" xmlns:wne="http://schemas.microsoft.com/office/word/2006/wordml" xmlns:wps="http://schemas.microsoft.com/office/word/2010/wordprocessingShape" mc:Ignorable="w14 w15 w16se w16cid w16 w16cex w16sdtdh w16du wp14">
+  <w:sdt>
+    <w:sdtPr>
+      <w:id w:val="-605576492"/>
+      <w:docPartObj>
+        <w:docPartGallery w:val="Page Numbers (Bottom of Page)"/>
+        <w:docPartUnique/>
+      </w:docPartObj>
+    </w:sdtPr>
+    <w:sdtEndPr>
+      <w:rPr>
+        <w:color w:val="7F7F7F" w:themeColor="background1" w:themeShade="7F"/>
+        <w:spacing w:val="60"/>
+      </w:rPr>
+    </w:sdtEndPr>
+    <w:sdtContent>
+      <w:p>
+        <w:pPr>
+          <w:pStyle w:val="Footer"/>
+          <w:pBdr>
+            <w:top w:val="single" w:sz="4" w:space="1" w:color="D9D9D9" w:themeColor="background1" w:themeShade="D9"/>
+          </w:pBdr>
+          <w:rPr>
+            <w:b/>
+            <w:bCs/>
+          </w:rPr>
+        </w:pPr>
+        <w:r>
+          <w:fldChar w:fldCharType="begin"/>
+        </w:r>
+        <w:r>
+          <w:instrText xml:space="preserve"> PAGE   \* MERGEFORMAT </w:instrText>
+        </w:r>
+        <w:r>
+          <w:fldChar w:fldCharType="separate"/>
+        </w:r>
+        <w:r>
+          <w:rPr>
+            <w:b/>
+            <w:bCs/>
+            <w:noProof/>
+          </w:rPr>
+          <w:t>2</w:t>
+        </w:r>
+        <w:r>
+          <w:rPr>
+            <w:b/>
+            <w:bCs/>
+            <w:noProof/>
+          </w:rPr>
+          <w:fldChar w:fldCharType="end"/>
+        </w:r>
+        <w:r>
+          <w:rPr>
+            <w:b/>
+            <w:bCs/>
+          </w:rPr>
+          <w:t xml:space="preserve"> | CO327-Lab01</w:t>
+        </w:r>
+      </w:p>
+    </w:sdtContent>
+  </w:sdt>
+  <w:p>
+    <w:pPr>
+      <w:pStyle w:val="Footer"/>
+    </w:pPr>
+  </w:p>
+</w:ftr>
+</file>
+
+<file path=word/footnotes.xml><?xml version="1.0" encoding="utf-8"?>
+<w:footnotes xmlns:wpc="http://schemas.microsoft.com/office/word/2010/wordprocessingCanvas" xmlns:cx="http://schemas.microsoft.com/office/drawing/2014/chartex" xmlns:cx1="http://schemas.microsoft.com/office/drawing/2015/9/8/chartex" xmlns:cx2="http://schemas.microsoft.com/office/drawing/2015/10/21/chartex" xmlns:cx3="http://schemas.microsoft.com/office/drawing/2016/5/9/chartex" xmlns:cx4="http://schemas.microsoft.com/office/drawing/2016/5/10/chartex" xmlns:cx5="http://schemas.microsoft.com/office/drawing/2016/5/11/chartex" xmlns:cx6="http://schemas.microsoft.com/office/drawing/2016/5/12/chartex" xmlns:cx7="http://schemas.microsoft.com/office/drawing/2016/5/13/chartex" xmlns:cx8="http://schemas.microsoft.com/office/drawing/2016/5/14/chartex" xmlns:mc="http://schemas.openxmlformats.org/markup-compatibility/2006" xmlns:aink="http://schemas.microsoft.com/office/drawing/2016/ink" xmlns:am3d="http://schemas.microsoft.com/office/drawing/2017/model3d" xmlns:o="urn:schemas-microsoft-com:office:office" xmlns:oel="http://schemas.microsoft.com/office/2019/extlst" xmlns:r="http://schemas.openxmlformats.org/officeDocument/2006/relationships" xmlns:m="http://schemas.openxmlformats.org/officeDocument/2006/math" xmlns:v="urn:schemas-microsoft-com:vml" xmlns:wp14="http://schemas.microsoft.com/office/word/2010/wordprocessingDrawing" xmlns:wp="http://schemas.openxmlformats.org/drawingml/2006/wordprocessingDrawing" xmlns:w10="urn:schemas-microsoft-com:office:word" xmlns:w="http://schemas.openxmlformats.org/wordprocessingml/2006/main" xmlns:w14="http://schemas.microsoft.com/office/word/2010/wordml" xmlns:w15="http://schemas.microsoft.com/office/word/2012/wordml" xmlns:w16cex="http://schemas.microsoft.com/office/word/2018/wordml/cex" xmlns:w16cid="http://schemas.microsoft.com/office/word/2016/wordml/cid" xmlns:w16="http://schemas.microsoft.com/office/word/2018/wordml" xmlns:w16du="http://schemas.microsoft.com/office/word/2023/wordml/word16du" xmlns:w16sdtdh="http://schemas.microsoft.com/office/word/2020/wordml/sdtdatahash" xmlns:w16se="http://schemas.microsoft.com/office/word/2015/wordml/symex" xmlns:wpg="http://schemas.microsoft.com/office/word/2010/wordprocessingGroup" xmlns:wpi="http://schemas.microsoft.com/office/word/2010/wordprocessingInk" xmlns:wne="http://schemas.microsoft.com/office/word/2006/wordml" xmlns:wps="http://schemas.microsoft.com/office/word/2010/wordprocessingShape" mc:Ignorable="w14 w15 w16se w16cid w16 w16cex w16sdtdh w16du wp14">
+  <w:footnote w:type="separator" w:id="-1">
+    <w:p>
+      <w:pPr>
+        <w:spacing w:after="0" w:line="240" w:lineRule="auto"/>
+      </w:pPr>
+      <w:r>
+        <w:separator/>
+      </w:r>
+    </w:p>
+  </w:footnote>
+  <w:footnote w:type="continuationSeparator" w:id="0">
+    <w:p>
+      <w:pPr>
+        <w:spacing w:after="0" w:line="240" w:lineRule="auto"/>
+      </w:pPr>
+      <w:r>
+        <w:continuationSeparator/>
+      </w:r>
+    </w:p>
+  </w:footnote>
+</w:footnotes>
+</file>
+
 <file path=word/numbering.xml><?xml version="1.0" encoding="utf-8"?>
 <w:numbering xmlns:wpc="http://schemas.microsoft.com/office/word/2010/wordprocessingCanvas" xmlns:cx="http://schemas.microsoft.com/office/drawing/2014/chartex" xmlns:cx1="http://schemas.microsoft.com/office/drawing/2015/9/8/chartex" xmlns:cx2="http://schemas.microsoft.com/office/drawing/2015/10/21/chartex" xmlns:cx3="http://schemas.microsoft.com/office/drawing/2016/5/9/chartex" xmlns:cx4="http://schemas.microsoft.com/office/drawing/2016/5/10/chartex" xmlns:cx5="http://schemas.microsoft.com/office/drawing/2016/5/11/chartex" xmlns:cx6="http://schemas.microsoft.com/office/drawing/2016/5/12/chartex" xmlns:cx7="http://schemas.microsoft.com/office/drawing/2016/5/13/chartex" xmlns:cx8="http://schemas.microsoft.com/office/drawing/2016/5/14/chartex" xmlns:mc="http://schemas.openxmlformats.org/markup-compatibility/2006" xmlns:aink="http://schemas.microsoft.com/office/drawing/2016/ink" xmlns:am3d="http://schemas.microsoft.com/office/drawing/2017/model3d" xmlns:o="urn:schemas-microsoft-com:office:office" xmlns:oel="http://schemas.microsoft.com/office/2019/extlst" xmlns:r="http://schemas.openxmlformats.org/officeDocument/2006/relationships" xmlns:m="http://schemas.openxmlformats.org/officeDocument/2006/math" xmlns:v="urn:schemas-microsoft-com:vml" xmlns:wp14="http://schemas.microsoft.com/office/word/2010/wordprocessingDrawing" xmlns:wp="http://schemas.openxmlformats.org/drawingml/2006/wordprocessingDrawing" xmlns:w10="urn:schemas-microsoft-com:office:word" xmlns:w="http://schemas.openxmlformats.org/wordprocessingml/2006/main" xmlns:w14="http://schemas.microsoft.com/office/word/2010/wordml" xmlns:w15="http://schemas.microsoft.com/office/word/2012/wordml" xmlns:w16cex="http://schemas.microsoft.com/office/word/2018/wordml/cex" xmlns:w16cid="http://schemas.microsoft.com/office/word/2016/wordml/cid" xmlns:w16="http://schemas.microsoft.com/office/word/2018/wordml" xmlns:w16du="http://schemas.microsoft.com/office/word/2023/wordml/word16du" xmlns:w16sdtdh="http://schemas.microsoft.com/office/word/2020/wordml/sdtdatahash" xmlns:w16se="http://schemas.microsoft.com/office/word/2015/wordml/symex" xmlns:wpg="http://schemas.microsoft.com/office/word/2010/wordprocessingGroup" xmlns:wpi="http://schemas.microsoft.com/office/word/2010/wordprocessingInk" xmlns:wne="http://schemas.microsoft.com/office/word/2006/wordml" xmlns:wps="http://schemas.microsoft.com/office/word/2010/wordprocessingShape" mc:Ignorable="w14 w15 w16se w16cid w16 w16cex w16sdtdh w16du wp14">
   <w:abstractNum w:abstractNumId="0" w15:restartNumberingAfterBreak="0">
@@ -3245,7 +3706,7 @@
       <w:lvlText w:val="%1."/>
       <w:lvlJc w:val="left"/>
       <w:pPr>
-        <w:ind w:left="2160" w:hanging="360"/>
+        <w:ind w:left="360" w:hanging="360"/>
       </w:pPr>
       <w:rPr>
         <w:rFonts w:hint="default"/>
@@ -5030,6 +5491,56 @@
       <w:szCs w:val="24"/>
     </w:rPr>
   </w:style>
+  <w:style w:type="paragraph" w:styleId="Header">
+    <w:name w:val="header"/>
+    <w:basedOn w:val="Normal"/>
+    <w:link w:val="HeaderChar"/>
+    <w:uiPriority w:val="99"/>
+    <w:unhideWhenUsed/>
+    <w:rsid w:val="000F616C"/>
+    <w:pPr>
+      <w:tabs>
+        <w:tab w:val="center" w:pos="4680"/>
+        <w:tab w:val="right" w:pos="9360"/>
+      </w:tabs>
+      <w:spacing w:after="0" w:line="240" w:lineRule="auto"/>
+    </w:pPr>
+  </w:style>
+  <w:style w:type="character" w:customStyle="1" w:styleId="HeaderChar">
+    <w:name w:val="Header Char"/>
+    <w:basedOn w:val="DefaultParagraphFont"/>
+    <w:link w:val="Header"/>
+    <w:uiPriority w:val="99"/>
+    <w:rsid w:val="000F616C"/>
+    <w:rPr>
+      <w:rFonts w:cs="Arial Unicode MS"/>
+    </w:rPr>
+  </w:style>
+  <w:style w:type="paragraph" w:styleId="Footer">
+    <w:name w:val="footer"/>
+    <w:basedOn w:val="Normal"/>
+    <w:link w:val="FooterChar"/>
+    <w:uiPriority w:val="99"/>
+    <w:unhideWhenUsed/>
+    <w:rsid w:val="000F616C"/>
+    <w:pPr>
+      <w:tabs>
+        <w:tab w:val="center" w:pos="4680"/>
+        <w:tab w:val="right" w:pos="9360"/>
+      </w:tabs>
+      <w:spacing w:after="0" w:line="240" w:lineRule="auto"/>
+    </w:pPr>
+  </w:style>
+  <w:style w:type="character" w:customStyle="1" w:styleId="FooterChar">
+    <w:name w:val="Footer Char"/>
+    <w:basedOn w:val="DefaultParagraphFont"/>
+    <w:link w:val="Footer"/>
+    <w:uiPriority w:val="99"/>
+    <w:rsid w:val="000F616C"/>
+    <w:rPr>
+      <w:rFonts w:cs="Arial Unicode MS"/>
+    </w:rPr>
+  </w:style>
 </w:styles>
 </file>
 

</xml_diff>